<commit_message>
Added reseach and heuristic review files
</commit_message>
<xml_diff>
--- a/heuristic_analysis.docx
+++ b/heuristic_analysis.docx
@@ -1,6 +1,6 @@
 
 <file path=word/document.xml><?xml version="1.0" encoding="utf-8"?>
-<w:document xmlns:wpc="http://schemas.microsoft.com/office/word/2010/wordprocessingCanvas" xmlns:cx="http://schemas.microsoft.com/office/drawing/2014/chartex" xmlns:cx1="http://schemas.microsoft.com/office/drawing/2015/9/8/chartex" xmlns:cx2="http://schemas.microsoft.com/office/drawing/2015/10/21/chartex" xmlns:cx3="http://schemas.microsoft.com/office/drawing/2016/5/9/chartex" xmlns:cx4="http://schemas.microsoft.com/office/drawing/2016/5/10/chartex" xmlns:cx5="http://schemas.microsoft.com/office/drawing/2016/5/11/chartex" xmlns:cx6="http://schemas.microsoft.com/office/drawing/2016/5/12/chartex" xmlns:cx7="http://schemas.microsoft.com/office/drawing/2016/5/13/chartex" xmlns:cx8="http://schemas.microsoft.com/office/drawing/2016/5/14/chartex" xmlns:mc="http://schemas.openxmlformats.org/markup-compatibility/2006" xmlns:aink="http://schemas.microsoft.com/office/drawing/2016/ink" xmlns:am3d="http://schemas.microsoft.com/office/drawing/2017/model3d" xmlns:o="urn:schemas-microsoft-com:office:office" xmlns:r="http://schemas.openxmlformats.org/officeDocument/2006/relationships" xmlns:m="http://schemas.openxmlformats.org/officeDocument/2006/math" xmlns:v="urn:schemas-microsoft-com:vml" xmlns:wp14="http://schemas.microsoft.com/office/word/2010/wordprocessingDrawing" xmlns:wp="http://schemas.openxmlformats.org/drawingml/2006/wordprocessingDrawing" xmlns:w10="urn:schemas-microsoft-com:office:word" xmlns:w="http://schemas.openxmlformats.org/wordprocessingml/2006/main" xmlns:w14="http://schemas.microsoft.com/office/word/2010/wordml" xmlns:w15="http://schemas.microsoft.com/office/word/2012/wordml" xmlns:w16cid="http://schemas.microsoft.com/office/word/2016/wordml/cid" xmlns:w16se="http://schemas.microsoft.com/office/word/2015/wordml/symex" xmlns:wpg="http://schemas.microsoft.com/office/word/2010/wordprocessingGroup" xmlns:wpi="http://schemas.microsoft.com/office/word/2010/wordprocessingInk" xmlns:wne="http://schemas.microsoft.com/office/word/2006/wordml" xmlns:wps="http://schemas.microsoft.com/office/word/2010/wordprocessingShape" mc:Ignorable="w14 w15 w16se w16cid wp14">
+<w:document xmlns:wpc="http://schemas.microsoft.com/office/word/2010/wordprocessingCanvas" xmlns:cx="http://schemas.microsoft.com/office/drawing/2014/chartex" xmlns:cx1="http://schemas.microsoft.com/office/drawing/2015/9/8/chartex" xmlns:mc="http://schemas.openxmlformats.org/markup-compatibility/2006" xmlns:o="urn:schemas-microsoft-com:office:office" xmlns:r="http://schemas.openxmlformats.org/officeDocument/2006/relationships" xmlns:m="http://schemas.openxmlformats.org/officeDocument/2006/math" xmlns:v="urn:schemas-microsoft-com:vml" xmlns:wp14="http://schemas.microsoft.com/office/word/2010/wordprocessingDrawing" xmlns:wp="http://schemas.openxmlformats.org/drawingml/2006/wordprocessingDrawing" xmlns:w10="urn:schemas-microsoft-com:office:word" xmlns:w="http://schemas.openxmlformats.org/wordprocessingml/2006/main" xmlns:w14="http://schemas.microsoft.com/office/word/2010/wordml" xmlns:w15="http://schemas.microsoft.com/office/word/2012/wordml" xmlns:w16se="http://schemas.microsoft.com/office/word/2015/wordml/symex" xmlns:wpg="http://schemas.microsoft.com/office/word/2010/wordprocessingGroup" xmlns:wpi="http://schemas.microsoft.com/office/word/2010/wordprocessingInk" xmlns:wne="http://schemas.microsoft.com/office/word/2006/wordml" xmlns:wps="http://schemas.microsoft.com/office/word/2010/wordprocessingShape" mc:Ignorable="w14 w15 w16se wp14">
   <w:body>
     <w:p>
       <w:pPr>
@@ -14,6 +14,16 @@
     <w:p/>
     <w:p>
       <w:pPr>
+        <w:pStyle w:val="Subtitle"/>
+        <w:jc w:val="center"/>
+      </w:pPr>
+      <w:r>
+        <w:t>Project 2: Build an Adversarial Search Agent</w:t>
+      </w:r>
+    </w:p>
+    <w:p>
+      <w:pPr>
+        <w:pStyle w:val="Subtitle"/>
         <w:jc w:val="center"/>
       </w:pPr>
       <w:r>
@@ -28,8 +38,16 @@
     <w:p>
       <w:pPr>
         <w:pStyle w:val="Subtitle"/>
+        <w:rPr>
+          <w:b/>
+          <w:bCs/>
+        </w:rPr>
       </w:pPr>
       <w:r>
+        <w:rPr>
+          <w:b/>
+          <w:bCs/>
+        </w:rPr>
         <w:t>Objective</w:t>
       </w:r>
     </w:p>
@@ -38,135 +56,268 @@
         <w:t>The project attempts to devise an AI agent for the game of Isolation. The agent relies on Minimax algorithm with iterative deepening and alpha beta pruning to return best moves for a player within a given time constraint. The agent tests the below 3 heuristics against a few other AI agents and will eventually select a heuristic function which provides the best win rate</w:t>
       </w:r>
     </w:p>
-    <w:p/>
     <w:p>
       <w:pPr>
         <w:pStyle w:val="Subtitle"/>
       </w:pPr>
-      <w:r>
-        <w:t>Heuristic 1</w:t>
-      </w:r>
-    </w:p>
-    <w:p>
-      <w:r>
-        <w:t xml:space="preserve">Custom Score </w:t>
-      </w:r>
-      <w:r>
-        <w:t>1:</w:t>
-      </w:r>
-      <w:r>
-        <w:t xml:space="preserve"> </w:t>
-      </w:r>
-      <w:r>
-        <w:t xml:space="preserve"> </w:t>
-      </w:r>
-      <w:proofErr w:type="spellStart"/>
-      <w:r>
-        <w:t>my_moves</w:t>
-      </w:r>
-      <w:proofErr w:type="spellEnd"/>
-      <w:r>
-        <w:t xml:space="preserve"> – 2* </w:t>
-      </w:r>
-      <w:proofErr w:type="spellStart"/>
-      <w:r>
-        <w:t>opponents’s</w:t>
-      </w:r>
-      <w:proofErr w:type="spellEnd"/>
-      <w:r>
-        <w:t xml:space="preserve"> moves</w:t>
-      </w:r>
-    </w:p>
-    <w:p>
-      <w:r>
-        <w:t xml:space="preserve">This function </w:t>
-      </w:r>
-      <w:r>
-        <w:t>emphasizes aggressive play against the opponent by evaluating the margin of moves between 2 players. This is bases on the thumb rule that the player with more available moves generally wins</w:t>
-      </w:r>
-      <w:r>
-        <w:t>.</w:t>
-      </w:r>
-    </w:p>
-    <w:p/>
+    </w:p>
     <w:p>
       <w:pPr>
         <w:pStyle w:val="Subtitle"/>
+        <w:rPr>
+          <w:b/>
+          <w:bCs/>
+        </w:rPr>
       </w:pPr>
       <w:r>
-        <w:t xml:space="preserve">Heuristic </w:t>
-      </w:r>
-      <w:r>
-        <w:t>2</w:t>
-      </w:r>
-    </w:p>
-    <w:p>
-      <w:r>
-        <w:t>Custom Score 2: my moves – 2* minimum of opponent’s moves for the next ply</w:t>
-      </w:r>
-    </w:p>
-    <w:p>
-      <w:r>
-        <w:t>An improvement over the first function, this function maximizes the move margin between the two players by choosing the game tree node which provides least moves to the opponent on his next turn. This is possible by utilizing the forecast move function of the board class.</w:t>
+        <w:rPr>
+          <w:b/>
+          <w:bCs/>
+        </w:rPr>
+        <w:t>Heuristic 1</w:t>
+      </w:r>
+    </w:p>
+    <w:p>
+      <w:r>
+        <w:t xml:space="preserve">Custom Score </w:t>
+      </w:r>
+      <w:r>
+        <w:t>1:</w:t>
+      </w:r>
+      <w:r>
+        <w:t xml:space="preserve"> </w:t>
+      </w:r>
+      <w:r>
+        <w:t xml:space="preserve"> my_moves – 2* </w:t>
+      </w:r>
+      <w:r>
+        <w:t>opponent’s</w:t>
+      </w:r>
+      <w:r>
+        <w:t xml:space="preserve"> moves</w:t>
+      </w:r>
+    </w:p>
+    <w:p>
+      <w:r>
+        <w:t xml:space="preserve">This </w:t>
+      </w:r>
+      <w:r>
+        <w:t>simple</w:t>
+      </w:r>
+      <w:r>
+        <w:t xml:space="preserve"> yet elegant function</w:t>
+      </w:r>
+      <w:r>
+        <w:t xml:space="preserve"> </w:t>
+      </w:r>
+      <w:r>
+        <w:t xml:space="preserve">emphasizes aggressive play against the opponent by evaluating the margin of moves </w:t>
+      </w:r>
+      <w:r>
+        <w:t>between 2 players. This is base</w:t>
+      </w:r>
+      <w:r>
+        <w:t>d</w:t>
+      </w:r>
+      <w:r>
+        <w:t xml:space="preserve"> on the thumb rule that the player with more available moves generally wins</w:t>
+      </w:r>
+      <w:r>
+        <w:t>.</w:t>
       </w:r>
     </w:p>
     <w:p/>
     <w:p>
       <w:pPr>
         <w:pStyle w:val="Subtitle"/>
+        <w:rPr>
+          <w:b/>
+          <w:bCs/>
+        </w:rPr>
       </w:pPr>
       <w:r>
-        <w:t xml:space="preserve">Heuristic </w:t>
-      </w:r>
-      <w:r>
-        <w:t>3</w:t>
-      </w:r>
-    </w:p>
-    <w:p>
-      <w:r>
-        <w:t xml:space="preserve">Custom Score </w:t>
-      </w:r>
-      <w:proofErr w:type="gramStart"/>
-      <w:r>
-        <w:t>3 :</w:t>
-      </w:r>
-      <w:proofErr w:type="gramEnd"/>
-      <w:r>
-        <w:t xml:space="preserve"> (my moves – 2* opponent moves) + blank spaces/2</w:t>
-      </w:r>
-    </w:p>
-    <w:p>
-      <w:r>
-        <w:t xml:space="preserve">This is another take on the first function where we try to give a leg up to our agent in the early game. In the early game there are more blank spots to occupy, hence combined with the </w:t>
-      </w:r>
-      <w:proofErr w:type="gramStart"/>
-      <w:r>
-        <w:t>logic  of</w:t>
-      </w:r>
-      <w:proofErr w:type="gramEnd"/>
-      <w:r>
-        <w:t xml:space="preserve"> function 1, our AI agent will maximize the move margin more aggressively during the beginning</w:t>
-      </w:r>
-    </w:p>
+        <w:rPr>
+          <w:b/>
+          <w:bCs/>
+        </w:rPr>
+        <w:t>Heuristic 2</w:t>
+      </w:r>
+    </w:p>
+    <w:p>
+      <w:r>
+        <w:t>Custom Score 2: my moves – 2* minimum of opponent’s moves for the next ply</w:t>
+      </w:r>
+    </w:p>
+    <w:p>
+      <w:r>
+        <w:t>An improvement over the first function, this function maximizes the move margin between the two players by choosing the game tree node which provides least moves to the opponent on his next turn. This is possible by utilizing the forecast move function of the board class.</w:t>
+      </w:r>
+    </w:p>
+    <w:p/>
     <w:p>
       <w:pPr>
         <w:pStyle w:val="Subtitle"/>
+        <w:rPr>
+          <w:b/>
+          <w:bCs/>
+        </w:rPr>
       </w:pPr>
       <w:r>
-        <w:t>Comparative Performance</w:t>
+        <w:rPr>
+          <w:b/>
+          <w:bCs/>
+        </w:rPr>
+        <w:t>Heuristic 3</w:t>
+      </w:r>
+    </w:p>
+    <w:p>
+      <w:r>
+        <w:t xml:space="preserve">Custom Score </w:t>
+      </w:r>
+      <w:r>
+        <w:t>3:</w:t>
+      </w:r>
+      <w:r>
+        <w:t xml:space="preserve"> (my moves – 2* opponent moves) + blank spaces/2</w:t>
+      </w:r>
+    </w:p>
+    <w:p>
+      <w:r>
+        <w:t xml:space="preserve">This is another take on the first function where we try to give a leg up to our agent in the early game. In the early game there are more blank spots to occupy, hence combined with the </w:t>
+      </w:r>
+      <w:r>
+        <w:t>logic of</w:t>
+      </w:r>
+      <w:r>
+        <w:t xml:space="preserve"> function 1, </w:t>
+      </w:r>
+      <w:r>
+        <w:t>this</w:t>
+      </w:r>
+      <w:r>
+        <w:t xml:space="preserve"> AI agent will maximize the move margin more aggressively during the beginning</w:t>
+      </w:r>
+      <w:r>
+        <w:t>.  The scarce but extremely valuable blank space will provide an extra edge throughout the game</w:t>
       </w:r>
     </w:p>
     <w:p/>
+    <w:p/>
+    <w:p/>
+    <w:p>
+      <w:pPr>
+        <w:pStyle w:val="Subtitle"/>
+        <w:rPr>
+          <w:b/>
+          <w:bCs/>
+        </w:rPr>
+      </w:pPr>
+      <w:r>
+        <w:rPr>
+          <w:b/>
+          <w:bCs/>
+        </w:rPr>
+        <w:lastRenderedPageBreak/>
+        <w:t>Conclusion</w:t>
+      </w:r>
+    </w:p>
+    <w:p>
+      <w:r>
+        <w:t xml:space="preserve">The below figure shows the final result </w:t>
+      </w:r>
+      <w:r>
+        <w:t xml:space="preserve">of a tournament where </w:t>
+      </w:r>
+      <w:proofErr w:type="spellStart"/>
+      <w:r>
+        <w:t>agens</w:t>
+      </w:r>
+      <w:proofErr w:type="spellEnd"/>
+      <w:r>
+        <w:t xml:space="preserve"> played 5 matches each</w:t>
+      </w:r>
+    </w:p>
+    <w:p/>
+    <w:p>
+      <w:r>
+        <w:rPr>
+          <w:noProof/>
+        </w:rPr>
+        <w:drawing>
+          <wp:inline distT="0" distB="0" distL="0" distR="0" wp14:anchorId="4944EBCC" wp14:editId="46320D13">
+            <wp:extent cx="5943600" cy="3973830"/>
+            <wp:effectExtent l="0" t="0" r="0" b="7620"/>
+            <wp:docPr id="1" name="Picture 1"/>
+            <wp:cNvGraphicFramePr>
+              <a:graphicFrameLocks xmlns:a="http://schemas.openxmlformats.org/drawingml/2006/main" noChangeAspect="1"/>
+            </wp:cNvGraphicFramePr>
+            <a:graphic xmlns:a="http://schemas.openxmlformats.org/drawingml/2006/main">
+              <a:graphicData uri="http://schemas.openxmlformats.org/drawingml/2006/picture">
+                <pic:pic xmlns:pic="http://schemas.openxmlformats.org/drawingml/2006/picture">
+                  <pic:nvPicPr>
+                    <pic:cNvPr id="1" name=""/>
+                    <pic:cNvPicPr/>
+                  </pic:nvPicPr>
+                  <pic:blipFill>
+                    <a:blip r:embed="rId4"/>
+                    <a:stretch>
+                      <a:fillRect/>
+                    </a:stretch>
+                  </pic:blipFill>
+                  <pic:spPr>
+                    <a:xfrm>
+                      <a:off x="0" y="0"/>
+                      <a:ext cx="5943600" cy="3973830"/>
+                    </a:xfrm>
+                    <a:prstGeom prst="rect">
+                      <a:avLst/>
+                    </a:prstGeom>
+                  </pic:spPr>
+                </pic:pic>
+              </a:graphicData>
+            </a:graphic>
+          </wp:inline>
+        </w:drawing>
+      </w:r>
+    </w:p>
     <w:p>
       <w:bookmarkStart w:id="0" w:name="_GoBack"/>
       <w:bookmarkEnd w:id="0"/>
     </w:p>
     <w:p>
-      <w:pPr>
-        <w:pStyle w:val="Subtitle"/>
-      </w:pPr>
-      <w:r>
-        <w:t>Conclusion</w:t>
+      <w:r>
+        <w:t xml:space="preserve">We notice that all custom heuristics were able to perform better than the baseline agent by a significant margin. </w:t>
+      </w:r>
+      <w:r>
+        <w:t xml:space="preserve">Heuristic 1 stands out as the clear winner due to the significant winning margin over the baseline agent. </w:t>
+      </w:r>
+      <w:r>
+        <w:t xml:space="preserve">Heuristic 3 (AB_Custom_3) which was an improvement over Heuristic 1 did not fare well as expected. This implies that the addition of blank space count to the original heuristic 1 logic had little or no impact in the final score. Heuristic 2 which searched the next </w:t>
+      </w:r>
+      <w:proofErr w:type="spellStart"/>
+      <w:r>
+        <w:t>ply</w:t>
+      </w:r>
+      <w:proofErr w:type="spellEnd"/>
+      <w:r>
+        <w:t xml:space="preserve"> for the opponent’s moves</w:t>
+      </w:r>
+      <w:r>
+        <w:t xml:space="preserve"> performed worst hinting at further refinement in logic.</w:t>
+      </w:r>
+    </w:p>
+    <w:p>
+      <w:r>
+        <w:t xml:space="preserve">Based on these results, we can safely conclude that </w:t>
+      </w:r>
+      <w:r>
+        <w:t>heuristic 1</w:t>
+      </w:r>
+      <w:r>
+        <w:t xml:space="preserve"> is the best choice due to </w:t>
+      </w:r>
+      <w:r>
+        <w:t>its simplicity and demonstrated results. It can be further improvised by considering the centrality of the moves during initial gameplay.</w:t>
       </w:r>
     </w:p>
     <w:p>
@@ -185,7 +336,7 @@
 </file>
 
 <file path=word/styles.xml><?xml version="1.0" encoding="utf-8"?>
-<w:styles xmlns:mc="http://schemas.openxmlformats.org/markup-compatibility/2006" xmlns:r="http://schemas.openxmlformats.org/officeDocument/2006/relationships" xmlns:w="http://schemas.openxmlformats.org/wordprocessingml/2006/main" xmlns:w14="http://schemas.microsoft.com/office/word/2010/wordml" xmlns:w15="http://schemas.microsoft.com/office/word/2012/wordml" xmlns:w16cid="http://schemas.microsoft.com/office/word/2016/wordml/cid" xmlns:w16se="http://schemas.microsoft.com/office/word/2015/wordml/symex" mc:Ignorable="w14 w15 w16se w16cid">
+<w:styles xmlns:mc="http://schemas.openxmlformats.org/markup-compatibility/2006" xmlns:r="http://schemas.openxmlformats.org/officeDocument/2006/relationships" xmlns:w="http://schemas.openxmlformats.org/wordprocessingml/2006/main" xmlns:w14="http://schemas.microsoft.com/office/word/2010/wordml" xmlns:w15="http://schemas.microsoft.com/office/word/2012/wordml" xmlns:w16se="http://schemas.microsoft.com/office/word/2015/wordml/symex" mc:Ignorable="w14 w15 w16se">
   <w:docDefaults>
     <w:rPrDefault>
       <w:rPr>
@@ -201,7 +352,7 @@
       </w:pPr>
     </w:pPrDefault>
   </w:docDefaults>
-  <w:latentStyles w:defLockedState="0" w:defUIPriority="99" w:defSemiHidden="0" w:defUnhideWhenUsed="0" w:defQFormat="0" w:count="375">
+  <w:latentStyles w:defLockedState="0" w:defUIPriority="99" w:defSemiHidden="0" w:defUnhideWhenUsed="0" w:defQFormat="0" w:count="371">
     <w:lsdException w:name="Normal" w:uiPriority="0" w:qFormat="1"/>
     <w:lsdException w:name="heading 1" w:uiPriority="9" w:qFormat="1"/>
     <w:lsdException w:name="heading 2" w:semiHidden="1" w:uiPriority="9" w:unhideWhenUsed="1" w:qFormat="1"/>
@@ -573,10 +724,6 @@
     <w:lsdException w:name="List Table 5 Dark Accent 6" w:uiPriority="50"/>
     <w:lsdException w:name="List Table 6 Colorful Accent 6" w:uiPriority="51"/>
     <w:lsdException w:name="List Table 7 Colorful Accent 6" w:uiPriority="52"/>
-    <w:lsdException w:name="Mention" w:semiHidden="1" w:unhideWhenUsed="1"/>
-    <w:lsdException w:name="Smart Hyperlink" w:semiHidden="1" w:unhideWhenUsed="1"/>
-    <w:lsdException w:name="Hashtag" w:semiHidden="1" w:unhideWhenUsed="1"/>
-    <w:lsdException w:name="Unresolved Mention" w:semiHidden="1" w:unhideWhenUsed="1"/>
   </w:latentStyles>
   <w:style w:type="paragraph" w:default="1" w:styleId="Normal">
     <w:name w:val="Normal"/>
@@ -685,7 +832,7 @@
       <w:u w:val="single"/>
     </w:rPr>
   </w:style>
-  <w:style w:type="character" w:styleId="UnresolvedMention">
+  <w:style w:type="character" w:customStyle="1" w:styleId="UnresolvedMention">
     <w:name w:val="Unresolved Mention"/>
     <w:basedOn w:val="DefaultParagraphFont"/>
     <w:uiPriority w:val="99"/>

</xml_diff>